<commit_message>
Finish CBLAS and PDF
</commit_message>
<xml_diff>
--- a/blas/BLAS Implementation of Matrix Multiplication.docx
+++ b/blas/BLAS Implementation of Matrix Multiplication.docx
@@ -46,7 +46,7 @@
         <w:spacing w:line="360" w:lineRule="exact"/>
         <w:jc w:val="right"/>
         <w:rPr>
-          <w:rFonts w:ascii="微軟正黑體" w:eastAsia="微軟正黑體" w:hAnsi="微軟正黑體" w:hint="eastAsia"/>
+          <w:rFonts w:ascii="微軟正黑體" w:eastAsia="微軟正黑體" w:hAnsi="微軟正黑體"/>
         </w:rPr>
       </w:pPr>
       <w:r>
@@ -59,18 +59,18 @@
     <w:p>
       <w:pPr>
         <w:jc w:val="both"/>
+        <w:rPr>
+          <w:rFonts w:ascii="微軟正黑體" w:eastAsia="微軟正黑體" w:hAnsi="微軟正黑體"/>
+          <w:b/>
+          <w:sz w:val="28"/>
+        </w:rPr>
+      </w:pPr>
+      <w:r>
         <w:rPr>
           <w:rFonts w:ascii="微軟正黑體" w:eastAsia="微軟正黑體" w:hAnsi="微軟正黑體" w:hint="eastAsia"/>
           <w:b/>
           <w:sz w:val="28"/>
         </w:rPr>
-      </w:pPr>
-      <w:r>
-        <w:rPr>
-          <w:rFonts w:ascii="微軟正黑體" w:eastAsia="微軟正黑體" w:hAnsi="微軟正黑體" w:hint="eastAsia"/>
-          <w:b/>
-          <w:sz w:val="28"/>
-        </w:rPr>
         <w:t>Abstract</w:t>
       </w:r>
     </w:p>
@@ -80,7 +80,7 @@
         <w:ind w:firstLineChars="200" w:firstLine="480"/>
         <w:jc w:val="both"/>
         <w:rPr>
-          <w:rFonts w:ascii="微軟正黑體" w:eastAsia="微軟正黑體" w:hAnsi="微軟正黑體" w:hint="eastAsia"/>
+          <w:rFonts w:ascii="微軟正黑體" w:eastAsia="微軟正黑體" w:hAnsi="微軟正黑體"/>
         </w:rPr>
       </w:pPr>
       <w:r>
@@ -228,7 +228,7 @@
         <w:ind w:firstLineChars="200" w:firstLine="480"/>
         <w:jc w:val="both"/>
         <w:rPr>
-          <w:rFonts w:ascii="微軟正黑體" w:eastAsia="微軟正黑體" w:hAnsi="微軟正黑體" w:hint="eastAsia"/>
+          <w:rFonts w:ascii="微軟正黑體" w:eastAsia="微軟正黑體" w:hAnsi="微軟正黑體"/>
         </w:rPr>
       </w:pPr>
     </w:p>
@@ -275,7 +275,7 @@
         <w:ind w:leftChars="0"/>
         <w:jc w:val="both"/>
         <w:rPr>
-          <w:rFonts w:ascii="微軟正黑體" w:eastAsia="微軟正黑體" w:hAnsi="微軟正黑體" w:hint="eastAsia"/>
+          <w:rFonts w:ascii="微軟正黑體" w:eastAsia="微軟正黑體" w:hAnsi="微軟正黑體"/>
           <w:sz w:val="20"/>
         </w:rPr>
       </w:pPr>
@@ -436,30 +436,13 @@
     </w:p>
     <w:p>
       <w:pPr>
-        <w:pStyle w:val="a3"/>
         <w:tabs>
           <w:tab w:val="left" w:pos="1656"/>
         </w:tabs>
         <w:spacing w:line="360" w:lineRule="exact"/>
-        <w:ind w:leftChars="0" w:left="360"/>
         <w:jc w:val="both"/>
         <w:rPr>
           <w:rFonts w:ascii="微軟正黑體" w:eastAsia="微軟正黑體" w:hAnsi="微軟正黑體"/>
-          <w:sz w:val="21"/>
-        </w:rPr>
-      </w:pPr>
-    </w:p>
-    <w:p>
-      <w:pPr>
-        <w:pStyle w:val="a3"/>
-        <w:tabs>
-          <w:tab w:val="left" w:pos="1656"/>
-        </w:tabs>
-        <w:spacing w:line="360" w:lineRule="exact"/>
-        <w:ind w:leftChars="0" w:left="360"/>
-        <w:jc w:val="both"/>
-        <w:rPr>
-          <w:rFonts w:ascii="微軟正黑體" w:eastAsia="微軟正黑體" w:hAnsi="微軟正黑體" w:hint="eastAsia"/>
           <w:sz w:val="21"/>
         </w:rPr>
       </w:pPr>
@@ -475,7 +458,7 @@
         <w:ind w:leftChars="0"/>
         <w:jc w:val="both"/>
         <w:rPr>
-          <w:rFonts w:ascii="微軟正黑體" w:eastAsia="微軟正黑體" w:hAnsi="微軟正黑體" w:hint="eastAsia"/>
+          <w:rFonts w:ascii="微軟正黑體" w:eastAsia="微軟正黑體" w:hAnsi="微軟正黑體"/>
         </w:rPr>
       </w:pPr>
       <w:r>
@@ -543,7 +526,17 @@
         <w:ind w:leftChars="100" w:left="240" w:firstLineChars="200" w:firstLine="480"/>
         <w:jc w:val="both"/>
         <w:rPr>
-          <w:rFonts w:ascii="微軟正黑體" w:eastAsia="微軟正黑體" w:hAnsi="微軟正黑體" w:hint="eastAsia"/>
+          <w:rFonts w:ascii="微軟正黑體" w:eastAsia="微軟正黑體" w:hAnsi="微軟正黑體"/>
+        </w:rPr>
+      </w:pPr>
+    </w:p>
+    <w:p>
+      <w:pPr>
+        <w:spacing w:line="360" w:lineRule="exact"/>
+        <w:ind w:leftChars="100" w:left="240" w:firstLineChars="200" w:firstLine="480"/>
+        <w:jc w:val="both"/>
+        <w:rPr>
+          <w:rFonts w:ascii="微軟正黑體" w:eastAsia="微軟正黑體" w:hAnsi="微軟正黑體"/>
         </w:rPr>
       </w:pPr>
       <w:r>
@@ -571,7 +564,7 @@
         <w:ind w:leftChars="100" w:left="240" w:firstLineChars="200" w:firstLine="480"/>
         <w:jc w:val="right"/>
         <w:rPr>
-          <w:rFonts w:ascii="微軟正黑體" w:eastAsia="微軟正黑體" w:hAnsi="微軟正黑體" w:hint="eastAsia"/>
+          <w:rFonts w:ascii="微軟正黑體" w:eastAsia="微軟正黑體" w:hAnsi="微軟正黑體"/>
         </w:rPr>
       </w:pPr>
     </w:p>
@@ -1109,7 +1102,7 @@
               <w:ind w:firstLineChars="250" w:firstLine="600"/>
               <w:jc w:val="both"/>
               <w:rPr>
-                <w:rFonts w:ascii="NSimSun" w:eastAsia="NSimSun" w:hAnsi="NSimSun" w:hint="eastAsia"/>
+                <w:rFonts w:ascii="NSimSun" w:eastAsia="NSimSun" w:hAnsi="NSimSun"/>
               </w:rPr>
             </w:pPr>
             <w:r>
@@ -1321,7 +1314,7 @@
               <w:ind w:firstLineChars="250" w:firstLine="600"/>
               <w:jc w:val="both"/>
               <w:rPr>
-                <w:rFonts w:ascii="NSimSun" w:hAnsi="NSimSun" w:hint="eastAsia"/>
+                <w:rFonts w:ascii="NSimSun" w:hAnsi="NSimSun"/>
               </w:rPr>
             </w:pPr>
             <w:r>
@@ -1571,7 +1564,7 @@
         <w:ind w:leftChars="0"/>
         <w:jc w:val="both"/>
         <w:rPr>
-          <w:rFonts w:ascii="微軟正黑體" w:eastAsia="微軟正黑體" w:hAnsi="微軟正黑體" w:hint="eastAsia"/>
+          <w:rFonts w:ascii="微軟正黑體" w:eastAsia="微軟正黑體" w:hAnsi="微軟正黑體"/>
           <w:sz w:val="20"/>
           <w:szCs w:val="16"/>
         </w:rPr>
@@ -1639,16 +1632,8 @@
         <w:rPr>
           <w:rFonts w:ascii="微軟正黑體" w:eastAsia="微軟正黑體" w:hAnsi="微軟正黑體"/>
         </w:rPr>
-        <w:t xml:space="preserve">r than their linear </w:t>
-      </w:r>
-      <w:proofErr w:type="gramStart"/>
-      <w:r>
-        <w:rPr>
-          <w:rFonts w:ascii="微軟正黑體" w:eastAsia="微軟正黑體" w:hAnsi="微軟正黑體"/>
-        </w:rPr>
-        <w:t>counterpart</w:t>
-      </w:r>
-      <w:proofErr w:type="gramEnd"/>
+        <w:t>r than their linear counterpart</w:t>
+      </w:r>
       <w:r>
         <w:rPr>
           <w:rFonts w:ascii="微軟正黑體" w:eastAsia="微軟正黑體" w:hAnsi="微軟正黑體"/>
@@ -1661,54 +1646,29 @@
         </w:rPr>
         <w:t xml:space="preserve"> Moreover, the multiplication orientation also affects the efficiency of algorithm. The upper two is slower due to more leaping between </w:t>
       </w:r>
-      <w:proofErr w:type="spellStart"/>
       <w:r>
         <w:rPr>
           <w:rFonts w:ascii="微軟正黑體" w:eastAsia="微軟正黑體" w:hAnsi="微軟正黑體"/>
         </w:rPr>
         <w:t>unsuccessive</w:t>
       </w:r>
-      <w:proofErr w:type="spellEnd"/>
-      <w:r>
-        <w:rPr>
-          <w:rFonts w:ascii="微軟正黑體" w:eastAsia="微軟正黑體" w:hAnsi="微軟正黑體"/>
-        </w:rPr>
-        <w:t xml:space="preserve"> </w:t>
-      </w:r>
-      <w:proofErr w:type="gramStart"/>
-      <w:r>
-        <w:rPr>
-          <w:rFonts w:ascii="微軟正黑體" w:eastAsia="微軟正黑體" w:hAnsi="微軟正黑體"/>
-        </w:rPr>
-        <w:t>memory</w:t>
-      </w:r>
-      <w:proofErr w:type="gramEnd"/>
-      <w:r>
-        <w:rPr>
-          <w:rFonts w:ascii="微軟正黑體" w:eastAsia="微軟正黑體" w:hAnsi="微軟正黑體"/>
-        </w:rPr>
-        <w:t xml:space="preserve"> addresses.</w:t>
+      <w:r>
+        <w:rPr>
+          <w:rFonts w:ascii="微軟正黑體" w:eastAsia="微軟正黑體" w:hAnsi="微軟正黑體"/>
+        </w:rPr>
+        <w:t xml:space="preserve"> memory addresses.</w:t>
       </w:r>
     </w:p>
     <w:p>
       <w:pPr>
         <w:spacing w:line="360" w:lineRule="exact"/>
-        <w:ind w:leftChars="100" w:left="240" w:firstLineChars="200" w:firstLine="480"/>
         <w:jc w:val="both"/>
         <w:rPr>
-          <w:rFonts w:ascii="微軟正黑體" w:eastAsia="微軟正黑體" w:hAnsi="微軟正黑體"/>
-        </w:rPr>
-      </w:pPr>
-    </w:p>
-    <w:p>
-      <w:pPr>
-        <w:spacing w:line="360" w:lineRule="exact"/>
-        <w:ind w:leftChars="100" w:left="240" w:firstLineChars="200" w:firstLine="480"/>
-        <w:jc w:val="both"/>
-        <w:rPr>
           <w:rFonts w:ascii="微軟正黑體" w:eastAsia="微軟正黑體" w:hAnsi="微軟正黑體" w:hint="eastAsia"/>
         </w:rPr>
       </w:pPr>
+      <w:bookmarkStart w:id="0" w:name="_GoBack"/>
+      <w:bookmarkEnd w:id="0"/>
     </w:p>
     <w:p>
       <w:pPr>
@@ -1721,14 +1681,26 @@
         <w:ind w:leftChars="0"/>
         <w:jc w:val="both"/>
         <w:rPr>
-          <w:rFonts w:ascii="微軟正黑體" w:eastAsia="微軟正黑體" w:hAnsi="微軟正黑體" w:hint="eastAsia"/>
-        </w:rPr>
-      </w:pPr>
-      <w:r>
-        <w:rPr>
-          <w:rFonts w:ascii="微軟正黑體" w:eastAsia="微軟正黑體" w:hAnsi="微軟正黑體"/>
-        </w:rPr>
-        <w:t>Intel MKL (Single-Threaded)</w:t>
+          <w:rFonts w:ascii="微軟正黑體" w:eastAsia="微軟正黑體" w:hAnsi="微軟正黑體"/>
+        </w:rPr>
+      </w:pPr>
+      <w:r>
+        <w:rPr>
+          <w:rFonts w:ascii="微軟正黑體" w:eastAsia="微軟正黑體" w:hAnsi="微軟正黑體"/>
+        </w:rPr>
+        <w:t xml:space="preserve">Intel MKL </w:t>
+      </w:r>
+      <w:r>
+        <w:rPr>
+          <w:rFonts w:ascii="微軟正黑體" w:eastAsia="微軟正黑體" w:hAnsi="微軟正黑體"/>
+        </w:rPr>
+        <w:t>and CBLAS</w:t>
+      </w:r>
+      <w:r>
+        <w:rPr>
+          <w:rFonts w:ascii="微軟正黑體" w:eastAsia="微軟正黑體" w:hAnsi="微軟正黑體"/>
+        </w:rPr>
+        <w:t>(Single-Threaded)</w:t>
       </w:r>
     </w:p>
     <w:p>
@@ -1737,7 +1709,7 @@
         <w:ind w:leftChars="100" w:left="240" w:firstLineChars="200" w:firstLine="480"/>
         <w:jc w:val="both"/>
         <w:rPr>
-          <w:rFonts w:ascii="微軟正黑體" w:eastAsia="微軟正黑體" w:hAnsi="微軟正黑體"/>
+          <w:rFonts w:ascii="微軟正黑體" w:eastAsia="微軟正黑體" w:hAnsi="微軟正黑體" w:hint="eastAsia"/>
         </w:rPr>
       </w:pPr>
       <w:r>
@@ -1833,16 +1805,60 @@
     </w:p>
     <w:p>
       <w:pPr>
+        <w:pStyle w:val="a3"/>
         <w:spacing w:line="360" w:lineRule="exact"/>
         <w:ind w:leftChars="100" w:left="240" w:firstLineChars="200" w:firstLine="480"/>
         <w:jc w:val="both"/>
         <w:rPr>
-          <w:rFonts w:ascii="微軟正黑體" w:eastAsia="微軟正黑體" w:hAnsi="微軟正黑體"/>
-        </w:rPr>
-      </w:pPr>
+          <w:rFonts w:ascii="微軟正黑體" w:eastAsia="微軟正黑體" w:hAnsi="微軟正黑體" w:hint="eastAsia"/>
+        </w:rPr>
+      </w:pPr>
+      <w:r>
+        <w:rPr>
+          <w:rFonts w:ascii="微軟正黑體" w:eastAsia="微軟正黑體" w:hAnsi="微軟正黑體"/>
+        </w:rPr>
+        <w:t xml:space="preserve">However, </w:t>
+      </w:r>
+      <w:r>
+        <w:rPr>
+          <w:rFonts w:ascii="微軟正黑體" w:eastAsia="微軟正黑體" w:hAnsi="微軟正黑體" w:hint="eastAsia"/>
+        </w:rPr>
+        <w:t>CBLAS library</w:t>
+      </w:r>
+      <w:r>
+        <w:rPr>
+          <w:rFonts w:ascii="微軟正黑體" w:eastAsia="微軟正黑體" w:hAnsi="微軟正黑體"/>
+        </w:rPr>
+        <w:t xml:space="preserve"> reduces running time </w:t>
+      </w:r>
+      <w:r>
+        <w:rPr>
+          <w:rFonts w:ascii="微軟正黑體" w:eastAsia="微軟正黑體" w:hAnsi="微軟正黑體"/>
+        </w:rPr>
+        <w:t xml:space="preserve">much </w:t>
+      </w:r>
+      <w:r>
+        <w:rPr>
+          <w:rFonts w:ascii="微軟正黑體" w:eastAsia="微軟正黑體" w:hAnsi="微軟正黑體"/>
+        </w:rPr>
+        <w:t>less effectively, only from 6’42”to 5’</w:t>
+      </w:r>
+      <w:r>
+        <w:rPr>
+          <w:rFonts w:ascii="微軟正黑體" w:eastAsia="微軟正黑體" w:hAnsi="微軟正黑體"/>
+        </w:rPr>
+        <w:t>8</w:t>
+      </w:r>
+      <w:r>
+        <w:rPr>
+          <w:rFonts w:ascii="微軟正黑體" w:eastAsia="微軟正黑體" w:hAnsi="微軟正黑體"/>
+        </w:rPr>
+        <w:t>”.</w:t>
+      </w:r>
     </w:p>
     <w:p>
       <w:pPr>
+        <w:pStyle w:val="a3"/>
         <w:spacing w:line="360" w:lineRule="exact"/>
         <w:ind w:leftChars="100" w:left="240" w:firstLineChars="200" w:firstLine="480"/>
         <w:jc w:val="both"/>
@@ -1862,28 +1878,20 @@
         <w:ind w:leftChars="0"/>
         <w:jc w:val="both"/>
         <w:rPr>
+          <w:rFonts w:ascii="微軟正黑體" w:eastAsia="微軟正黑體" w:hAnsi="微軟正黑體"/>
+        </w:rPr>
+      </w:pPr>
+      <w:r>
+        <w:rPr>
+          <w:rFonts w:ascii="微軟正黑體" w:eastAsia="微軟正黑體" w:hAnsi="微軟正黑體"/>
+        </w:rPr>
+        <w:t>Open</w:t>
+      </w:r>
+      <w:r>
+        <w:rPr>
           <w:rFonts w:ascii="微軟正黑體" w:eastAsia="微軟正黑體" w:hAnsi="微軟正黑體" w:hint="eastAsia"/>
         </w:rPr>
-      </w:pPr>
-      <w:proofErr w:type="spellStart"/>
-      <w:r>
-        <w:rPr>
-          <w:rFonts w:ascii="微軟正黑體" w:eastAsia="微軟正黑體" w:hAnsi="微軟正黑體"/>
-        </w:rPr>
-        <w:t>Open</w:t>
-      </w:r>
-      <w:r>
-        <w:rPr>
-          <w:rFonts w:ascii="微軟正黑體" w:eastAsia="微軟正黑體" w:hAnsi="微軟正黑體" w:hint="eastAsia"/>
-        </w:rPr>
-        <w:t>BLAS</w:t>
-      </w:r>
-      <w:proofErr w:type="spellEnd"/>
-      <w:r>
-        <w:rPr>
-          <w:rFonts w:ascii="微軟正黑體" w:eastAsia="微軟正黑體" w:hAnsi="微軟正黑體" w:hint="eastAsia"/>
-        </w:rPr>
-        <w:t xml:space="preserve"> (Single-Threaded or Multi-Threaded)</w:t>
+        <w:t>BLAS (Single-Threaded or Multi-Threaded)</w:t>
       </w:r>
     </w:p>
     <w:p>
@@ -1899,21 +1907,7 @@
         <w:rPr>
           <w:rFonts w:ascii="微軟正黑體" w:eastAsia="微軟正黑體" w:hAnsi="微軟正黑體" w:hint="eastAsia"/>
         </w:rPr>
-        <w:t xml:space="preserve">The singled-threaded </w:t>
-      </w:r>
-      <w:proofErr w:type="spellStart"/>
-      <w:r>
-        <w:rPr>
-          <w:rFonts w:ascii="微軟正黑體" w:eastAsia="微軟正黑體" w:hAnsi="微軟正黑體" w:hint="eastAsia"/>
-        </w:rPr>
-        <w:t>OpenBLAS</w:t>
-      </w:r>
-      <w:proofErr w:type="spellEnd"/>
-      <w:r>
-        <w:rPr>
-          <w:rFonts w:ascii="微軟正黑體" w:eastAsia="微軟正黑體" w:hAnsi="微軟正黑體" w:hint="eastAsia"/>
-        </w:rPr>
-        <w:t xml:space="preserve"> implement is as</w:t>
+        <w:t>The singled-threaded OpenBLAS implement is as</w:t>
       </w:r>
       <w:r>
         <w:rPr>
@@ -2013,7 +2007,7 @@
               <w:spacing w:line="360" w:lineRule="exact"/>
               <w:jc w:val="center"/>
               <w:rPr>
-                <w:rFonts w:ascii="Cambria Math" w:eastAsia="微軟正黑體" w:hAnsi="Cambria Math" w:hint="eastAsia"/>
+                <w:rFonts w:ascii="Cambria Math" w:eastAsia="微軟正黑體" w:hAnsi="Cambria Math"/>
               </w:rPr>
             </w:pPr>
             <w:r>
@@ -2161,7 +2155,7 @@
               <w:spacing w:line="360" w:lineRule="exact"/>
               <w:jc w:val="center"/>
               <w:rPr>
-                <w:rFonts w:ascii="Cambria Math" w:eastAsia="微軟正黑體" w:hAnsi="Cambria Math" w:hint="eastAsia"/>
+                <w:rFonts w:ascii="Cambria Math" w:eastAsia="微軟正黑體" w:hAnsi="Cambria Math"/>
               </w:rPr>
             </w:pPr>
             <w:r>
@@ -2246,25 +2240,25 @@
               <w:ind w:firstLineChars="50" w:firstLine="120"/>
               <w:jc w:val="both"/>
               <w:rPr>
+                <w:rFonts w:ascii="NSimSun" w:hAnsi="NSimSun"/>
+              </w:rPr>
+            </w:pPr>
+            <w:r>
+              <w:rPr>
+                <w:rFonts w:ascii="NSimSun" w:hAnsi="NSimSun"/>
+              </w:rPr>
+              <w:t xml:space="preserve">   </w:t>
+            </w:r>
+            <w:r>
+              <w:rPr>
+                <w:rFonts w:ascii="NSimSun" w:hAnsi="NSimSun"/>
+              </w:rPr>
+              <w:t xml:space="preserve"> 0”00</w:t>
+            </w:r>
+            <w:r>
+              <w:rPr>
                 <w:rFonts w:ascii="NSimSun" w:hAnsi="NSimSun" w:hint="eastAsia"/>
               </w:rPr>
-            </w:pPr>
-            <w:r>
-              <w:rPr>
-                <w:rFonts w:ascii="NSimSun" w:hAnsi="NSimSun"/>
-              </w:rPr>
-              <w:t xml:space="preserve">   </w:t>
-            </w:r>
-            <w:r>
-              <w:rPr>
-                <w:rFonts w:ascii="NSimSun" w:hAnsi="NSimSun"/>
-              </w:rPr>
-              <w:t xml:space="preserve"> 0”00</w:t>
-            </w:r>
-            <w:r>
-              <w:rPr>
-                <w:rFonts w:ascii="NSimSun" w:hAnsi="NSimSun" w:hint="eastAsia"/>
-              </w:rPr>
               <w:t>4</w:t>
             </w:r>
           </w:p>
@@ -2274,7 +2268,7 @@
               <w:ind w:firstLineChars="50" w:firstLine="120"/>
               <w:jc w:val="both"/>
               <w:rPr>
-                <w:rFonts w:ascii="NSimSun" w:hAnsi="NSimSun" w:hint="eastAsia"/>
+                <w:rFonts w:ascii="NSimSun" w:hAnsi="NSimSun"/>
               </w:rPr>
             </w:pPr>
             <w:r>
@@ -2358,7 +2352,7 @@
               <w:ind w:firstLineChars="50" w:firstLine="120"/>
               <w:jc w:val="both"/>
               <w:rPr>
-                <w:rFonts w:ascii="NSimSun" w:hAnsi="NSimSun" w:hint="eastAsia"/>
+                <w:rFonts w:ascii="NSimSun" w:hAnsi="NSimSun"/>
               </w:rPr>
             </w:pPr>
             <w:r>
@@ -2377,13 +2371,7 @@
               <w:rPr>
                 <w:rFonts w:ascii="NSimSun" w:hAnsi="NSimSun"/>
               </w:rPr>
-              <w:t xml:space="preserve"> 0”0</w:t>
-            </w:r>
-            <w:r>
-              <w:rPr>
-                <w:rFonts w:ascii="NSimSun" w:hAnsi="NSimSun"/>
-              </w:rPr>
-              <w:t>04</w:t>
+              <w:t xml:space="preserve"> 0”004</w:t>
             </w:r>
           </w:p>
         </w:tc>
@@ -2423,13 +2411,7 @@
               <w:rPr>
                 <w:rFonts w:ascii="NSimSun" w:hAnsi="NSimSun"/>
               </w:rPr>
-              <w:t>0”0</w:t>
-            </w:r>
-            <w:r>
-              <w:rPr>
-                <w:rFonts w:ascii="NSimSun" w:hAnsi="NSimSun"/>
-              </w:rPr>
-              <w:t>12</w:t>
+              <w:t>0”012</w:t>
             </w:r>
           </w:p>
           <w:p>
@@ -2463,28 +2445,22 @@
               <w:rPr>
                 <w:rFonts w:ascii="NSimSun" w:hAnsi="NSimSun"/>
               </w:rPr>
-              <w:t>0”0</w:t>
-            </w:r>
-            <w:r>
-              <w:rPr>
-                <w:rFonts w:ascii="NSimSun" w:hAnsi="NSimSun"/>
-              </w:rPr>
-              <w:t>06</w:t>
-            </w:r>
-          </w:p>
-          <w:p>
-            <w:pPr>
-              <w:spacing w:line="360" w:lineRule="exact"/>
-              <w:ind w:firstLineChars="50" w:firstLine="120"/>
-              <w:jc w:val="both"/>
+              <w:t>0”006</w:t>
+            </w:r>
+          </w:p>
+          <w:p>
+            <w:pPr>
+              <w:spacing w:line="360" w:lineRule="exact"/>
+              <w:ind w:firstLineChars="50" w:firstLine="120"/>
+              <w:jc w:val="both"/>
+              <w:rPr>
+                <w:rFonts w:ascii="NSimSun" w:hAnsi="NSimSun"/>
+              </w:rPr>
+            </w:pPr>
+            <w:r>
               <w:rPr>
                 <w:rFonts w:ascii="NSimSun" w:hAnsi="NSimSun" w:hint="eastAsia"/>
               </w:rPr>
-            </w:pPr>
-            <w:r>
-              <w:rPr>
-                <w:rFonts w:ascii="NSimSun" w:hAnsi="NSimSun" w:hint="eastAsia"/>
-              </w:rPr>
               <w:t xml:space="preserve">  </w:t>
             </w:r>
             <w:r>
@@ -2503,13 +2479,7 @@
               <w:rPr>
                 <w:rFonts w:ascii="NSimSun" w:hAnsi="NSimSun"/>
               </w:rPr>
-              <w:t>0”0</w:t>
-            </w:r>
-            <w:r>
-              <w:rPr>
-                <w:rFonts w:ascii="NSimSun" w:hAnsi="NSimSun"/>
-              </w:rPr>
-              <w:t>08</w:t>
+              <w:t>0”008</w:t>
             </w:r>
           </w:p>
         </w:tc>
@@ -2549,13 +2519,7 @@
               <w:rPr>
                 <w:rFonts w:ascii="NSimSun" w:hAnsi="NSimSun"/>
               </w:rPr>
-              <w:t>0”0</w:t>
-            </w:r>
-            <w:r>
-              <w:rPr>
-                <w:rFonts w:ascii="NSimSun" w:hAnsi="NSimSun"/>
-              </w:rPr>
-              <w:t>13</w:t>
+              <w:t>0”013</w:t>
             </w:r>
           </w:p>
           <w:p>
@@ -2589,28 +2553,22 @@
               <w:rPr>
                 <w:rFonts w:ascii="NSimSun" w:hAnsi="NSimSun"/>
               </w:rPr>
-              <w:t>0”0</w:t>
-            </w:r>
-            <w:r>
-              <w:rPr>
-                <w:rFonts w:ascii="NSimSun" w:hAnsi="NSimSun"/>
-              </w:rPr>
-              <w:t>31</w:t>
-            </w:r>
-          </w:p>
-          <w:p>
-            <w:pPr>
-              <w:spacing w:line="360" w:lineRule="exact"/>
-              <w:ind w:firstLineChars="50" w:firstLine="120"/>
-              <w:jc w:val="both"/>
+              <w:t>0”031</w:t>
+            </w:r>
+          </w:p>
+          <w:p>
+            <w:pPr>
+              <w:spacing w:line="360" w:lineRule="exact"/>
+              <w:ind w:firstLineChars="50" w:firstLine="120"/>
+              <w:jc w:val="both"/>
+              <w:rPr>
+                <w:rFonts w:ascii="NSimSun" w:hAnsi="NSimSun"/>
+              </w:rPr>
+            </w:pPr>
+            <w:r>
               <w:rPr>
                 <w:rFonts w:ascii="NSimSun" w:hAnsi="NSimSun" w:hint="eastAsia"/>
               </w:rPr>
-            </w:pPr>
-            <w:r>
-              <w:rPr>
-                <w:rFonts w:ascii="NSimSun" w:hAnsi="NSimSun" w:hint="eastAsia"/>
-              </w:rPr>
               <w:t xml:space="preserve">  </w:t>
             </w:r>
             <w:r>
@@ -2629,13 +2587,7 @@
               <w:rPr>
                 <w:rFonts w:ascii="NSimSun" w:hAnsi="NSimSun"/>
               </w:rPr>
-              <w:t>0”0</w:t>
-            </w:r>
-            <w:r>
-              <w:rPr>
-                <w:rFonts w:ascii="NSimSun" w:hAnsi="NSimSun"/>
-              </w:rPr>
-              <w:t>18</w:t>
+              <w:t>0”018</w:t>
             </w:r>
           </w:p>
         </w:tc>
@@ -2706,7 +2658,7 @@
               <w:ind w:firstLineChars="50" w:firstLine="120"/>
               <w:jc w:val="both"/>
               <w:rPr>
-                <w:rFonts w:ascii="NSimSun" w:hAnsi="NSimSun" w:hint="eastAsia"/>
+                <w:rFonts w:ascii="NSimSun" w:hAnsi="NSimSun"/>
               </w:rPr>
             </w:pPr>
             <w:r>
@@ -2740,7 +2692,7 @@
               <w:ind w:firstLineChars="50" w:firstLine="140"/>
               <w:jc w:val="both"/>
               <w:rPr>
-                <w:rFonts w:ascii="NSimSun" w:hAnsi="NSimSun" w:hint="eastAsia"/>
+                <w:rFonts w:ascii="NSimSun" w:hAnsi="NSimSun"/>
                 <w:sz w:val="28"/>
               </w:rPr>
             </w:pPr>
@@ -2765,7 +2717,7 @@
               <w:spacing w:line="360" w:lineRule="exact"/>
               <w:jc w:val="center"/>
               <w:rPr>
-                <w:rFonts w:ascii="Cambria Math" w:eastAsia="微軟正黑體" w:hAnsi="Cambria Math" w:hint="eastAsia"/>
+                <w:rFonts w:ascii="Cambria Math" w:eastAsia="微軟正黑體" w:hAnsi="Cambria Math"/>
               </w:rPr>
             </w:pPr>
             <w:r>
@@ -2812,13 +2764,7 @@
               <w:rPr>
                 <w:rFonts w:ascii="NSimSun" w:hAnsi="NSimSun"/>
               </w:rPr>
-              <w:t>0”0</w:t>
-            </w:r>
-            <w:r>
-              <w:rPr>
-                <w:rFonts w:ascii="NSimSun" w:hAnsi="NSimSun"/>
-              </w:rPr>
-              <w:t>61</w:t>
+              <w:t>0”061</w:t>
             </w:r>
           </w:p>
           <w:p>
@@ -2852,28 +2798,22 @@
               <w:rPr>
                 <w:rFonts w:ascii="NSimSun" w:hAnsi="NSimSun"/>
               </w:rPr>
-              <w:t>0”0</w:t>
-            </w:r>
-            <w:r>
-              <w:rPr>
-                <w:rFonts w:ascii="NSimSun" w:hAnsi="NSimSun"/>
-              </w:rPr>
-              <w:t>43</w:t>
-            </w:r>
-          </w:p>
-          <w:p>
-            <w:pPr>
-              <w:spacing w:line="360" w:lineRule="exact"/>
-              <w:ind w:firstLineChars="50" w:firstLine="120"/>
-              <w:jc w:val="both"/>
+              <w:t>0”043</w:t>
+            </w:r>
+          </w:p>
+          <w:p>
+            <w:pPr>
+              <w:spacing w:line="360" w:lineRule="exact"/>
+              <w:ind w:firstLineChars="50" w:firstLine="120"/>
+              <w:jc w:val="both"/>
+              <w:rPr>
+                <w:rFonts w:ascii="NSimSun" w:hAnsi="NSimSun"/>
+              </w:rPr>
+            </w:pPr>
+            <w:r>
               <w:rPr>
                 <w:rFonts w:ascii="NSimSun" w:hAnsi="NSimSun" w:hint="eastAsia"/>
               </w:rPr>
-            </w:pPr>
-            <w:r>
-              <w:rPr>
-                <w:rFonts w:ascii="NSimSun" w:hAnsi="NSimSun" w:hint="eastAsia"/>
-              </w:rPr>
               <w:t xml:space="preserve">  </w:t>
             </w:r>
             <w:r>
@@ -2892,13 +2832,7 @@
               <w:rPr>
                 <w:rFonts w:ascii="NSimSun" w:hAnsi="NSimSun"/>
               </w:rPr>
-              <w:t>0”0</w:t>
-            </w:r>
-            <w:r>
-              <w:rPr>
-                <w:rFonts w:ascii="NSimSun" w:hAnsi="NSimSun"/>
-              </w:rPr>
-              <w:t>16</w:t>
+              <w:t>0”016</w:t>
             </w:r>
           </w:p>
         </w:tc>
@@ -2932,13 +2866,7 @@
               <w:rPr>
                 <w:rFonts w:ascii="NSimSun" w:hAnsi="NSimSun"/>
               </w:rPr>
-              <w:t xml:space="preserve"> 0”0</w:t>
-            </w:r>
-            <w:r>
-              <w:rPr>
-                <w:rFonts w:ascii="NSimSun" w:hAnsi="NSimSun"/>
-              </w:rPr>
-              <w:t>38</w:t>
+              <w:t xml:space="preserve"> 0”038</w:t>
             </w:r>
           </w:p>
           <w:p>
@@ -2966,28 +2894,22 @@
               <w:rPr>
                 <w:rFonts w:ascii="NSimSun" w:hAnsi="NSimSun"/>
               </w:rPr>
-              <w:t xml:space="preserve"> 0”0</w:t>
-            </w:r>
-            <w:r>
-              <w:rPr>
-                <w:rFonts w:ascii="NSimSun" w:hAnsi="NSimSun"/>
-              </w:rPr>
-              <w:t>52</w:t>
-            </w:r>
-          </w:p>
-          <w:p>
-            <w:pPr>
-              <w:spacing w:line="360" w:lineRule="exact"/>
-              <w:ind w:firstLineChars="50" w:firstLine="120"/>
-              <w:jc w:val="both"/>
+              <w:t xml:space="preserve"> 0”052</w:t>
+            </w:r>
+          </w:p>
+          <w:p>
+            <w:pPr>
+              <w:spacing w:line="360" w:lineRule="exact"/>
+              <w:ind w:firstLineChars="50" w:firstLine="120"/>
+              <w:jc w:val="both"/>
+              <w:rPr>
+                <w:rFonts w:ascii="NSimSun" w:hAnsi="NSimSun"/>
+              </w:rPr>
+            </w:pPr>
+            <w:r>
               <w:rPr>
                 <w:rFonts w:ascii="NSimSun" w:hAnsi="NSimSun" w:hint="eastAsia"/>
               </w:rPr>
-            </w:pPr>
-            <w:r>
-              <w:rPr>
-                <w:rFonts w:ascii="NSimSun" w:hAnsi="NSimSun" w:hint="eastAsia"/>
-              </w:rPr>
               <w:t xml:space="preserve">  </w:t>
             </w:r>
             <w:r>
@@ -3000,13 +2922,7 @@
               <w:rPr>
                 <w:rFonts w:ascii="NSimSun" w:hAnsi="NSimSun"/>
               </w:rPr>
-              <w:t xml:space="preserve"> 0”0</w:t>
-            </w:r>
-            <w:r>
-              <w:rPr>
-                <w:rFonts w:ascii="NSimSun" w:hAnsi="NSimSun"/>
-              </w:rPr>
-              <w:t>16</w:t>
+              <w:t xml:space="preserve"> 0”016</w:t>
             </w:r>
           </w:p>
         </w:tc>
@@ -3046,13 +2962,7 @@
               <w:rPr>
                 <w:rFonts w:ascii="NSimSun" w:hAnsi="NSimSun"/>
               </w:rPr>
-              <w:t>0”0</w:t>
-            </w:r>
-            <w:r>
-              <w:rPr>
-                <w:rFonts w:ascii="NSimSun" w:hAnsi="NSimSun"/>
-              </w:rPr>
-              <w:t>27</w:t>
+              <w:t>0”027</w:t>
             </w:r>
           </w:p>
           <w:p>
@@ -3086,28 +2996,22 @@
               <w:rPr>
                 <w:rFonts w:ascii="NSimSun" w:hAnsi="NSimSun"/>
               </w:rPr>
-              <w:t>0”0</w:t>
-            </w:r>
-            <w:r>
-              <w:rPr>
-                <w:rFonts w:ascii="NSimSun" w:hAnsi="NSimSun"/>
-              </w:rPr>
-              <w:t>67</w:t>
-            </w:r>
-          </w:p>
-          <w:p>
-            <w:pPr>
-              <w:spacing w:line="360" w:lineRule="exact"/>
-              <w:ind w:firstLineChars="50" w:firstLine="120"/>
-              <w:jc w:val="both"/>
+              <w:t>0”067</w:t>
+            </w:r>
+          </w:p>
+          <w:p>
+            <w:pPr>
+              <w:spacing w:line="360" w:lineRule="exact"/>
+              <w:ind w:firstLineChars="50" w:firstLine="120"/>
+              <w:jc w:val="both"/>
+              <w:rPr>
+                <w:rFonts w:ascii="NSimSun" w:hAnsi="NSimSun"/>
+              </w:rPr>
+            </w:pPr>
+            <w:r>
               <w:rPr>
                 <w:rFonts w:ascii="NSimSun" w:hAnsi="NSimSun" w:hint="eastAsia"/>
               </w:rPr>
-            </w:pPr>
-            <w:r>
-              <w:rPr>
-                <w:rFonts w:ascii="NSimSun" w:hAnsi="NSimSun" w:hint="eastAsia"/>
-              </w:rPr>
               <w:t xml:space="preserve">  </w:t>
             </w:r>
             <w:r>
@@ -3126,13 +3030,7 @@
               <w:rPr>
                 <w:rFonts w:ascii="NSimSun" w:hAnsi="NSimSun"/>
               </w:rPr>
-              <w:t>0”0</w:t>
-            </w:r>
-            <w:r>
-              <w:rPr>
-                <w:rFonts w:ascii="NSimSun" w:hAnsi="NSimSun"/>
-              </w:rPr>
-              <w:t>63</w:t>
+              <w:t>0”063</w:t>
             </w:r>
           </w:p>
         </w:tc>
@@ -3172,13 +3070,7 @@
               <w:rPr>
                 <w:rFonts w:ascii="NSimSun" w:hAnsi="NSimSun"/>
               </w:rPr>
-              <w:t>0”0</w:t>
-            </w:r>
-            <w:r>
-              <w:rPr>
-                <w:rFonts w:ascii="NSimSun" w:hAnsi="NSimSun"/>
-              </w:rPr>
-              <w:t>31</w:t>
+              <w:t>0”031</w:t>
             </w:r>
           </w:p>
           <w:p>
@@ -3212,28 +3104,22 @@
               <w:rPr>
                 <w:rFonts w:ascii="NSimSun" w:hAnsi="NSimSun"/>
               </w:rPr>
-              <w:t>0”</w:t>
-            </w:r>
-            <w:r>
-              <w:rPr>
-                <w:rFonts w:ascii="NSimSun" w:hAnsi="NSimSun"/>
-              </w:rPr>
-              <w:t>105</w:t>
-            </w:r>
-          </w:p>
-          <w:p>
-            <w:pPr>
-              <w:spacing w:line="360" w:lineRule="exact"/>
-              <w:ind w:firstLineChars="50" w:firstLine="120"/>
-              <w:jc w:val="both"/>
+              <w:t>0”105</w:t>
+            </w:r>
+          </w:p>
+          <w:p>
+            <w:pPr>
+              <w:spacing w:line="360" w:lineRule="exact"/>
+              <w:ind w:firstLineChars="50" w:firstLine="120"/>
+              <w:jc w:val="both"/>
+              <w:rPr>
+                <w:rFonts w:ascii="NSimSun" w:hAnsi="NSimSun"/>
+              </w:rPr>
+            </w:pPr>
+            <w:r>
               <w:rPr>
                 <w:rFonts w:ascii="NSimSun" w:hAnsi="NSimSun" w:hint="eastAsia"/>
               </w:rPr>
-            </w:pPr>
-            <w:r>
-              <w:rPr>
-                <w:rFonts w:ascii="NSimSun" w:hAnsi="NSimSun" w:hint="eastAsia"/>
-              </w:rPr>
               <w:t xml:space="preserve">  </w:t>
             </w:r>
             <w:r>
@@ -3252,13 +3138,7 @@
               <w:rPr>
                 <w:rFonts w:ascii="NSimSun" w:hAnsi="NSimSun"/>
               </w:rPr>
-              <w:t>0”0</w:t>
-            </w:r>
-            <w:r>
-              <w:rPr>
-                <w:rFonts w:ascii="NSimSun" w:hAnsi="NSimSun"/>
-              </w:rPr>
-              <w:t>55</w:t>
+              <w:t>0”055</w:t>
             </w:r>
           </w:p>
         </w:tc>
@@ -3329,7 +3209,7 @@
               <w:ind w:firstLineChars="50" w:firstLine="120"/>
               <w:jc w:val="both"/>
               <w:rPr>
-                <w:rFonts w:ascii="NSimSun" w:hAnsi="NSimSun" w:hint="eastAsia"/>
+                <w:rFonts w:ascii="NSimSun" w:hAnsi="NSimSun"/>
               </w:rPr>
             </w:pPr>
             <w:r>
@@ -3363,7 +3243,7 @@
               <w:ind w:firstLineChars="50" w:firstLine="140"/>
               <w:jc w:val="both"/>
               <w:rPr>
-                <w:rFonts w:ascii="NSimSun" w:hAnsi="NSimSun" w:hint="eastAsia"/>
+                <w:rFonts w:ascii="NSimSun" w:hAnsi="NSimSun"/>
                 <w:sz w:val="28"/>
               </w:rPr>
             </w:pPr>
@@ -3478,7 +3358,7 @@
               <w:ind w:firstLineChars="50" w:firstLine="120"/>
               <w:jc w:val="both"/>
               <w:rPr>
-                <w:rFonts w:ascii="NSimSun" w:hAnsi="NSimSun" w:hint="eastAsia"/>
+                <w:rFonts w:ascii="NSimSun" w:hAnsi="NSimSun"/>
               </w:rPr>
             </w:pPr>
             <w:r>
@@ -3598,7 +3478,7 @@
               <w:ind w:firstLineChars="50" w:firstLine="120"/>
               <w:jc w:val="both"/>
               <w:rPr>
-                <w:rFonts w:ascii="NSimSun" w:hAnsi="NSimSun" w:hint="eastAsia"/>
+                <w:rFonts w:ascii="NSimSun" w:hAnsi="NSimSun"/>
               </w:rPr>
             </w:pPr>
             <w:r>
@@ -3724,7 +3604,7 @@
               <w:ind w:firstLineChars="50" w:firstLine="120"/>
               <w:jc w:val="both"/>
               <w:rPr>
-                <w:rFonts w:ascii="NSimSun" w:hAnsi="NSimSun" w:hint="eastAsia"/>
+                <w:rFonts w:ascii="NSimSun" w:hAnsi="NSimSun"/>
               </w:rPr>
             </w:pPr>
             <w:r>
@@ -3862,7 +3742,7 @@
               <w:ind w:firstLineChars="50" w:firstLine="120"/>
               <w:jc w:val="both"/>
               <w:rPr>
-                <w:rFonts w:ascii="NSimSun" w:hAnsi="NSimSun" w:hint="eastAsia"/>
+                <w:rFonts w:ascii="NSimSun" w:hAnsi="NSimSun"/>
               </w:rPr>
             </w:pPr>
             <w:r>
@@ -4006,7 +3886,7 @@
               <w:ind w:firstLineChars="50" w:firstLine="120"/>
               <w:jc w:val="both"/>
               <w:rPr>
-                <w:rFonts w:ascii="NSimSun" w:hAnsi="NSimSun" w:hint="eastAsia"/>
+                <w:rFonts w:ascii="NSimSun" w:hAnsi="NSimSun"/>
               </w:rPr>
             </w:pPr>
             <w:r>
@@ -4173,7 +4053,7 @@
               <w:ind w:firstLineChars="50" w:firstLine="120"/>
               <w:jc w:val="both"/>
               <w:rPr>
-                <w:rFonts w:ascii="NSimSun" w:hAnsi="NSimSun" w:hint="eastAsia"/>
+                <w:rFonts w:ascii="NSimSun" w:hAnsi="NSimSun"/>
               </w:rPr>
             </w:pPr>
             <w:r>
@@ -4269,7 +4149,7 @@
               <w:ind w:firstLineChars="50" w:firstLine="120"/>
               <w:jc w:val="both"/>
               <w:rPr>
-                <w:rFonts w:ascii="NSimSun" w:hAnsi="NSimSun" w:hint="eastAsia"/>
+                <w:rFonts w:ascii="NSimSun" w:hAnsi="NSimSun"/>
               </w:rPr>
             </w:pPr>
             <w:r>
@@ -4461,7 +4341,7 @@
               <w:ind w:firstLineChars="50" w:firstLine="120"/>
               <w:jc w:val="both"/>
               <w:rPr>
-                <w:rFonts w:ascii="NSimSun" w:hAnsi="NSimSun" w:hint="eastAsia"/>
+                <w:rFonts w:ascii="NSimSun" w:hAnsi="NSimSun"/>
               </w:rPr>
             </w:pPr>
             <w:r>
@@ -4557,7 +4437,7 @@
               <w:ind w:firstLineChars="50" w:firstLine="120"/>
               <w:jc w:val="both"/>
               <w:rPr>
-                <w:rFonts w:ascii="NSimSun" w:hAnsi="NSimSun" w:hint="eastAsia"/>
+                <w:rFonts w:ascii="NSimSun" w:hAnsi="NSimSun"/>
               </w:rPr>
             </w:pPr>
             <w:r>
@@ -4591,7 +4471,7 @@
               <w:ind w:firstLineChars="50" w:firstLine="140"/>
               <w:jc w:val="both"/>
               <w:rPr>
-                <w:rFonts w:ascii="NSimSun" w:hAnsi="NSimSun" w:hint="eastAsia"/>
+                <w:rFonts w:ascii="NSimSun" w:hAnsi="NSimSun"/>
                 <w:sz w:val="28"/>
               </w:rPr>
             </w:pPr>
@@ -4694,7 +4574,7 @@
               <w:ind w:firstLineChars="50" w:firstLine="120"/>
               <w:jc w:val="both"/>
               <w:rPr>
-                <w:rFonts w:ascii="NSimSun" w:hAnsi="NSimSun" w:hint="eastAsia"/>
+                <w:rFonts w:ascii="NSimSun" w:hAnsi="NSimSun"/>
               </w:rPr>
             </w:pPr>
             <w:r>
@@ -4802,7 +4682,7 @@
               <w:ind w:firstLineChars="50" w:firstLine="120"/>
               <w:jc w:val="both"/>
               <w:rPr>
-                <w:rFonts w:ascii="NSimSun" w:hAnsi="NSimSun" w:hint="eastAsia"/>
+                <w:rFonts w:ascii="NSimSun" w:hAnsi="NSimSun"/>
               </w:rPr>
             </w:pPr>
             <w:r>
@@ -4910,7 +4790,7 @@
               <w:ind w:firstLineChars="50" w:firstLine="120"/>
               <w:jc w:val="both"/>
               <w:rPr>
-                <w:rFonts w:ascii="NSimSun" w:hAnsi="NSimSun" w:hint="eastAsia"/>
+                <w:rFonts w:ascii="NSimSun" w:hAnsi="NSimSun"/>
               </w:rPr>
             </w:pPr>
             <w:r>
@@ -5018,7 +4898,7 @@
               <w:ind w:firstLineChars="50" w:firstLine="120"/>
               <w:jc w:val="both"/>
               <w:rPr>
-                <w:rFonts w:ascii="NSimSun" w:hAnsi="NSimSun" w:hint="eastAsia"/>
+                <w:rFonts w:ascii="NSimSun" w:hAnsi="NSimSun"/>
               </w:rPr>
             </w:pPr>
             <w:r>
@@ -5220,7 +5100,15 @@
           <w:rFonts w:ascii="微軟正黑體" w:eastAsia="微軟正黑體" w:hAnsi="微軟正黑體"/>
           <w:sz w:val="20"/>
         </w:rPr>
-        <w:t xml:space="preserve">the average of </w:t>
+        <w:t xml:space="preserve">average of </w:t>
+      </w:r>
+      <w:r>
+        <w:rPr>
+          <w:rFonts w:ascii="微軟正黑體" w:eastAsia="Yu Mincho" w:hAnsi="微軟正黑體"/>
+          <w:sz w:val="20"/>
+          <w:lang w:eastAsia="ja-JP"/>
+        </w:rPr>
+        <w:t xml:space="preserve">1, </w:t>
       </w:r>
       <w:r>
         <w:rPr>
@@ -5349,7 +5237,187 @@
           <w:rFonts w:ascii="微軟正黑體" w:eastAsia="微軟正黑體" w:hAnsi="微軟正黑體"/>
         </w:rPr>
         <w:lastRenderedPageBreak/>
-        <w:t>In the actual test, I ran from all 1-threaded to 8-threaded, but results between 4-threaded and 7-threaded had not many differences, and 8-threaded ones is almost as slow as 3-threaded ones.</w:t>
+        <w:t>In the physical</w:t>
+      </w:r>
+      <w:r>
+        <w:rPr>
+          <w:rFonts w:ascii="微軟正黑體" w:eastAsia="微軟正黑體" w:hAnsi="微軟正黑體"/>
+        </w:rPr>
+        <w:t xml:space="preserve"> test, it</w:t>
+      </w:r>
+      <w:r>
+        <w:rPr>
+          <w:rFonts w:ascii="微軟正黑體" w:eastAsia="微軟正黑體" w:hAnsi="微軟正黑體"/>
+        </w:rPr>
+        <w:t xml:space="preserve"> ran from all 1-threaded </w:t>
+      </w:r>
+      <w:r>
+        <w:rPr>
+          <w:rFonts w:ascii="微軟正黑體" w:eastAsia="微軟正黑體" w:hAnsi="微軟正黑體"/>
+        </w:rPr>
+        <w:t xml:space="preserve">test </w:t>
+      </w:r>
+      <w:r>
+        <w:rPr>
+          <w:rFonts w:ascii="微軟正黑體" w:eastAsia="微軟正黑體" w:hAnsi="微軟正黑體"/>
+        </w:rPr>
+        <w:t>to 8-threaded</w:t>
+      </w:r>
+      <w:r>
+        <w:rPr>
+          <w:rFonts w:ascii="微軟正黑體" w:eastAsia="微軟正黑體" w:hAnsi="微軟正黑體"/>
+        </w:rPr>
+        <w:t xml:space="preserve"> tests</w:t>
+      </w:r>
+      <w:r>
+        <w:rPr>
+          <w:rFonts w:ascii="微軟正黑體" w:eastAsia="微軟正黑體" w:hAnsi="微軟正黑體"/>
+        </w:rPr>
+        <w:t xml:space="preserve">, but results between 4-threaded </w:t>
+      </w:r>
+      <w:r>
+        <w:rPr>
+          <w:rFonts w:ascii="微軟正黑體" w:eastAsia="微軟正黑體" w:hAnsi="微軟正黑體"/>
+        </w:rPr>
+        <w:t>test</w:t>
+      </w:r>
+      <w:r>
+        <w:rPr>
+          <w:rFonts w:ascii="微軟正黑體" w:eastAsia="微軟正黑體" w:hAnsi="微軟正黑體"/>
+        </w:rPr>
+        <w:t>s</w:t>
+      </w:r>
+      <w:r>
+        <w:rPr>
+          <w:rFonts w:ascii="微軟正黑體" w:eastAsia="微軟正黑體" w:hAnsi="微軟正黑體"/>
+        </w:rPr>
+        <w:t xml:space="preserve"> </w:t>
+      </w:r>
+      <w:r>
+        <w:rPr>
+          <w:rFonts w:ascii="微軟正黑體" w:eastAsia="微軟正黑體" w:hAnsi="微軟正黑體"/>
+        </w:rPr>
+        <w:t xml:space="preserve">and 7-threaded </w:t>
+      </w:r>
+      <w:r>
+        <w:rPr>
+          <w:rFonts w:ascii="微軟正黑體" w:eastAsia="微軟正黑體" w:hAnsi="微軟正黑體"/>
+        </w:rPr>
+        <w:t>test</w:t>
+      </w:r>
+      <w:r>
+        <w:rPr>
+          <w:rFonts w:ascii="微軟正黑體" w:eastAsia="微軟正黑體" w:hAnsi="微軟正黑體"/>
+        </w:rPr>
+        <w:t>s</w:t>
+      </w:r>
+      <w:r>
+        <w:rPr>
+          <w:rFonts w:ascii="微軟正黑體" w:eastAsia="微軟正黑體" w:hAnsi="微軟正黑體"/>
+        </w:rPr>
+        <w:t xml:space="preserve"> </w:t>
+      </w:r>
+      <w:r>
+        <w:rPr>
+          <w:rFonts w:ascii="微軟正黑體" w:eastAsia="微軟正黑體" w:hAnsi="微軟正黑體"/>
+        </w:rPr>
+        <w:t xml:space="preserve">had not many differences, and 8-threaded </w:t>
+      </w:r>
+      <w:r>
+        <w:rPr>
+          <w:rFonts w:ascii="微軟正黑體" w:eastAsia="微軟正黑體" w:hAnsi="微軟正黑體"/>
+        </w:rPr>
+        <w:t xml:space="preserve"> test</w:t>
+      </w:r>
+      <w:r>
+        <w:rPr>
+          <w:rFonts w:ascii="微軟正黑體" w:eastAsia="微軟正黑體" w:hAnsi="微軟正黑體"/>
+        </w:rPr>
+        <w:t xml:space="preserve">s is </w:t>
+      </w:r>
+      <w:r>
+        <w:rPr>
+          <w:rFonts w:ascii="微軟正黑體" w:eastAsia="微軟正黑體" w:hAnsi="微軟正黑體"/>
+        </w:rPr>
+        <w:t>almost as slow as 3-threaded test</w:t>
+      </w:r>
+      <w:r>
+        <w:rPr>
+          <w:rFonts w:ascii="微軟正黑體" w:eastAsia="微軟正黑體" w:hAnsi="微軟正黑體"/>
+        </w:rPr>
+        <w:t>s</w:t>
+      </w:r>
+      <w:r>
+        <w:rPr>
+          <w:rFonts w:ascii="微軟正黑體" w:eastAsia="微軟正黑體" w:hAnsi="微軟正黑體"/>
+        </w:rPr>
+        <w:t xml:space="preserve"> </w:t>
+      </w:r>
+      <w:r>
+        <w:rPr>
+          <w:rFonts w:ascii="微軟正黑體" w:eastAsia="微軟正黑體" w:hAnsi="微軟正黑體"/>
+        </w:rPr>
+        <w:t>.</w:t>
+      </w:r>
+      <w:r>
+        <w:rPr>
+          <w:rFonts w:ascii="微軟正黑體" w:eastAsia="微軟正黑體" w:hAnsi="微軟正黑體"/>
+        </w:rPr>
+        <w:t xml:space="preserve"> </w:t>
+      </w:r>
+      <w:r>
+        <w:rPr>
+          <w:rFonts w:ascii="微軟正黑體" w:eastAsia="微軟正黑體" w:hAnsi="微軟正黑體"/>
+        </w:rPr>
+        <w:t>T</w:t>
+      </w:r>
+      <w:r>
+        <w:rPr>
+          <w:rFonts w:ascii="微軟正黑體" w:eastAsia="微軟正黑體" w:hAnsi="微軟正黑體"/>
+        </w:rPr>
+        <w:t>he 7-threaded test</w:t>
+      </w:r>
+      <w:r>
+        <w:rPr>
+          <w:rFonts w:ascii="微軟正黑體" w:eastAsia="微軟正黑體" w:hAnsi="微軟正黑體"/>
+        </w:rPr>
+        <w:t>s</w:t>
+      </w:r>
+      <w:r>
+        <w:rPr>
+          <w:rFonts w:ascii="微軟正黑體" w:eastAsia="微軟正黑體" w:hAnsi="微軟正黑體"/>
+        </w:rPr>
+        <w:t xml:space="preserve"> actually reached 100% CPU u</w:t>
+      </w:r>
+      <w:r>
+        <w:rPr>
+          <w:rFonts w:ascii="微軟正黑體" w:eastAsia="微軟正黑體" w:hAnsi="微軟正黑體"/>
+        </w:rPr>
+        <w:t>sage as well as 8-threaded test</w:t>
+      </w:r>
+      <w:r>
+        <w:rPr>
+          <w:rFonts w:ascii="微軟正黑體" w:eastAsia="微軟正黑體" w:hAnsi="微軟正黑體"/>
+        </w:rPr>
+        <w:t>s</w:t>
+      </w:r>
+      <w:r>
+        <w:rPr>
+          <w:rFonts w:ascii="微軟正黑體" w:eastAsia="微軟正黑體" w:hAnsi="微軟正黑體"/>
+        </w:rPr>
+        <w:t>, but in most cases, 8-threaded test</w:t>
+      </w:r>
+      <w:r>
+        <w:rPr>
+          <w:rFonts w:ascii="微軟正黑體" w:eastAsia="微軟正黑體" w:hAnsi="微軟正黑體"/>
+        </w:rPr>
+        <w:t>s</w:t>
+      </w:r>
+      <w:r>
+        <w:rPr>
+          <w:rFonts w:ascii="微軟正黑體" w:eastAsia="微軟正黑體" w:hAnsi="微軟正黑體"/>
+        </w:rPr>
+        <w:t xml:space="preserve"> is slower.</w:t>
       </w:r>
     </w:p>
     <w:p>
@@ -5361,159 +5429,6 @@
           <w:rFonts w:ascii="微軟正黑體" w:eastAsia="微軟正黑體" w:hAnsi="微軟正黑體"/>
         </w:rPr>
       </w:pPr>
-      <w:bookmarkStart w:id="0" w:name="_GoBack"/>
-      <w:bookmarkEnd w:id="0"/>
-      <w:r>
-        <w:rPr>
-          <w:rFonts w:ascii="微軟正黑體" w:eastAsia="微軟正黑體" w:hAnsi="微軟正黑體"/>
-        </w:rPr>
-        <w:t xml:space="preserve">Indeed, there is a huge improvement from </w:t>
-      </w:r>
-      <w:r>
-        <w:rPr>
-          <w:rFonts w:ascii="微軟正黑體" w:eastAsia="微軟正黑體" w:hAnsi="微軟正黑體"/>
-        </w:rPr>
-        <w:t>single-threading</w:t>
-      </w:r>
-      <w:r>
-        <w:rPr>
-          <w:rFonts w:ascii="微軟正黑體" w:eastAsia="微軟正黑體" w:hAnsi="微軟正黑體"/>
-        </w:rPr>
-        <w:t xml:space="preserve"> to multi-threading</w:t>
-      </w:r>
-      <w:r>
-        <w:rPr>
-          <w:rFonts w:ascii="微軟正黑體" w:eastAsia="微軟正黑體" w:hAnsi="微軟正黑體"/>
-        </w:rPr>
-        <w:t xml:space="preserve"> in large </w:t>
-      </w:r>
-      <w:r>
-        <w:rPr>
-          <w:rFonts w:ascii="微軟正黑體" w:eastAsia="微軟正黑體" w:hAnsi="微軟正黑體"/>
-        </w:rPr>
-        <w:t>test cases</w:t>
-      </w:r>
-      <w:r>
-        <w:rPr>
-          <w:rFonts w:ascii="微軟正黑體" w:eastAsia="微軟正黑體" w:hAnsi="微軟正黑體"/>
-        </w:rPr>
-        <w:t>, 4-threads is roughly three times faster than single-thread.</w:t>
-      </w:r>
-      <w:r>
-        <w:rPr>
-          <w:rFonts w:ascii="微軟正黑體" w:eastAsia="微軟正黑體" w:hAnsi="微軟正黑體"/>
-        </w:rPr>
-        <w:t xml:space="preserve"> </w:t>
-      </w:r>
-      <w:r>
-        <w:rPr>
-          <w:rFonts w:ascii="微軟正黑體" w:eastAsia="微軟正黑體" w:hAnsi="微軟正黑體"/>
-        </w:rPr>
-        <w:t>W</w:t>
-      </w:r>
-      <w:r>
-        <w:rPr>
-          <w:rFonts w:ascii="微軟正黑體" w:eastAsia="微軟正黑體" w:hAnsi="微軟正黑體"/>
-        </w:rPr>
-        <w:t>e can</w:t>
-      </w:r>
-      <w:r>
-        <w:rPr>
-          <w:rFonts w:ascii="微軟正黑體" w:eastAsia="微軟正黑體" w:hAnsi="微軟正黑體"/>
-        </w:rPr>
-        <w:t xml:space="preserve"> also</w:t>
-      </w:r>
-      <w:r>
-        <w:rPr>
-          <w:rFonts w:ascii="微軟正黑體" w:eastAsia="微軟正黑體" w:hAnsi="微軟正黑體"/>
-        </w:rPr>
-        <w:t xml:space="preserve"> see that user time increases drastically when all </w:t>
-      </w:r>
-      <w:r>
-        <w:rPr>
-          <w:rFonts w:ascii="微軟正黑體" w:eastAsia="微軟正黑體" w:hAnsi="微軟正黑體"/>
-        </w:rPr>
-        <w:t>eight</w:t>
-      </w:r>
-      <w:r>
-        <w:rPr>
-          <w:rFonts w:ascii="微軟正黑體" w:eastAsia="微軟正黑體" w:hAnsi="微軟正黑體"/>
-        </w:rPr>
-        <w:t xml:space="preserve"> threads are busy, but the performance is not as good as that of 4-threads.</w:t>
-      </w:r>
-      <w:r>
-        <w:rPr>
-          <w:rFonts w:ascii="微軟正黑體" w:eastAsia="微軟正黑體" w:hAnsi="微軟正黑體"/>
-        </w:rPr>
-        <w:t xml:space="preserve"> Furthermore, </w:t>
-      </w:r>
-      <w:r>
-        <w:rPr>
-          <w:rFonts w:ascii="微軟正黑體" w:eastAsia="微軟正黑體" w:hAnsi="微軟正黑體"/>
-        </w:rPr>
-        <w:t xml:space="preserve">it takes more calculating resources </w:t>
-      </w:r>
-      <w:r>
-        <w:rPr>
-          <w:rFonts w:ascii="微軟正黑體" w:eastAsia="微軟正黑體" w:hAnsi="微軟正黑體"/>
-        </w:rPr>
-        <w:t>to finish the same job when multithreading, especi</w:t>
-      </w:r>
-      <w:r>
-        <w:rPr>
-          <w:rFonts w:ascii="微軟正黑體" w:eastAsia="微軟正黑體" w:hAnsi="微軟正黑體"/>
-        </w:rPr>
-        <w:t xml:space="preserve">ally when Intel HT </w:t>
-      </w:r>
-      <w:proofErr w:type="gramStart"/>
-      <w:r>
-        <w:rPr>
-          <w:rFonts w:ascii="微軟正黑體" w:eastAsia="微軟正黑體" w:hAnsi="微軟正黑體"/>
-        </w:rPr>
-        <w:t>is enabled</w:t>
-      </w:r>
-      <w:proofErr w:type="gramEnd"/>
-      <w:r>
-        <w:rPr>
-          <w:rFonts w:ascii="微軟正黑體" w:eastAsia="微軟正黑體" w:hAnsi="微軟正黑體"/>
-        </w:rPr>
-        <w:t>.</w:t>
-      </w:r>
-    </w:p>
-    <w:p>
-      <w:pPr>
-        <w:spacing w:line="360" w:lineRule="exact"/>
-        <w:jc w:val="both"/>
-        <w:rPr>
-          <w:rFonts w:ascii="微軟正黑體" w:eastAsia="微軟正黑體" w:hAnsi="微軟正黑體" w:hint="eastAsia"/>
-        </w:rPr>
-      </w:pPr>
-    </w:p>
-    <w:p>
-      <w:pPr>
-        <w:jc w:val="both"/>
-        <w:rPr>
-          <w:rFonts w:ascii="微軟正黑體" w:eastAsia="微軟正黑體" w:hAnsi="微軟正黑體"/>
-          <w:b/>
-          <w:sz w:val="28"/>
-        </w:rPr>
-      </w:pPr>
-      <w:r>
-        <w:rPr>
-          <w:rFonts w:ascii="微軟正黑體" w:eastAsia="微軟正黑體" w:hAnsi="微軟正黑體"/>
-          <w:b/>
-          <w:sz w:val="28"/>
-        </w:rPr>
-        <w:t>Conclusion</w:t>
-      </w:r>
-      <w:r>
-        <w:rPr>
-          <w:rFonts w:ascii="微軟正黑體" w:eastAsia="微軟正黑體" w:hAnsi="微軟正黑體"/>
-          <w:b/>
-          <w:sz w:val="28"/>
-        </w:rPr>
-        <w:t xml:space="preserve"> and Impression</w:t>
-      </w:r>
     </w:p>
     <w:p>
       <w:pPr>
@@ -5526,75 +5441,146 @@
       </w:pPr>
       <w:r>
         <w:rPr>
-          <w:rFonts w:ascii="微軟正黑體" w:eastAsia="微軟正黑體" w:hAnsi="微軟正黑體" w:hint="eastAsia"/>
-        </w:rPr>
-        <w:t>There</w:t>
-      </w:r>
-      <w:r>
-        <w:rPr>
-          <w:rFonts w:ascii="微軟正黑體" w:eastAsia="微軟正黑體" w:hAnsi="微軟正黑體"/>
-        </w:rPr>
-        <w:t xml:space="preserve"> are </w:t>
-      </w:r>
-      <w:r>
-        <w:rPr>
-          <w:rFonts w:ascii="微軟正黑體" w:eastAsia="微軟正黑體" w:hAnsi="微軟正黑體"/>
-        </w:rPr>
-        <w:t xml:space="preserve">so </w:t>
-      </w:r>
-      <w:r>
-        <w:rPr>
-          <w:rFonts w:ascii="微軟正黑體" w:eastAsia="微軟正黑體" w:hAnsi="微軟正黑體"/>
-        </w:rPr>
-        <w:t>many</w:t>
-      </w:r>
-      <w:r>
-        <w:rPr>
-          <w:rFonts w:ascii="微軟正黑體" w:eastAsia="微軟正黑體" w:hAnsi="微軟正黑體"/>
-        </w:rPr>
-        <w:t xml:space="preserve"> (optimized) libraries on the Internet for us to</w:t>
-      </w:r>
-      <w:r>
-        <w:rPr>
-          <w:rFonts w:ascii="微軟正黑體" w:eastAsia="微軟正黑體" w:hAnsi="微軟正黑體"/>
-        </w:rPr>
-        <w:t xml:space="preserve"> use, </w:t>
-      </w:r>
-      <w:r>
-        <w:rPr>
-          <w:rFonts w:ascii="微軟正黑體" w:eastAsia="微軟正黑體" w:hAnsi="微軟正黑體"/>
-        </w:rPr>
-        <w:t>why</w:t>
-      </w:r>
-      <w:r>
-        <w:rPr>
-          <w:rFonts w:ascii="微軟正黑體" w:eastAsia="微軟正黑體" w:hAnsi="微軟正黑體"/>
-        </w:rPr>
-        <w:t xml:space="preserve"> bother</w:t>
-      </w:r>
-      <w:r>
-        <w:rPr>
-          <w:rFonts w:ascii="微軟正黑體" w:eastAsia="微軟正黑體" w:hAnsi="微軟正黑體"/>
-        </w:rPr>
-        <w:t xml:space="preserve"> reinventing the (square) wheel? </w:t>
-      </w:r>
-      <w:r>
-        <w:rPr>
-          <w:rFonts w:ascii="微軟正黑體" w:eastAsia="微軟正黑體" w:hAnsi="微軟正黑體"/>
-        </w:rPr>
-        <w:t xml:space="preserve">I </w:t>
-      </w:r>
-      <w:r>
-        <w:rPr>
-          <w:rFonts w:ascii="微軟正黑體" w:eastAsia="微軟正黑體" w:hAnsi="微軟正黑體"/>
-        </w:rPr>
-        <w:t xml:space="preserve">personally love this idea since I have been finding some libraries useful. </w:t>
-      </w:r>
-      <w:r>
-        <w:rPr>
-          <w:rFonts w:ascii="微軟正黑體" w:eastAsia="微軟正黑體" w:hAnsi="微軟正黑體"/>
-        </w:rPr>
-        <w:t>More than this, libraries not only bring up convenience accesses to some functions, but also enhances program efficiency.</w:t>
+          <w:rFonts w:ascii="微軟正黑體" w:eastAsia="微軟正黑體" w:hAnsi="微軟正黑體"/>
+        </w:rPr>
+        <w:t xml:space="preserve">Indeed, there is a huge improvement from </w:t>
+      </w:r>
+      <w:r>
+        <w:rPr>
+          <w:rFonts w:ascii="微軟正黑體" w:eastAsia="微軟正黑體" w:hAnsi="微軟正黑體"/>
+        </w:rPr>
+        <w:t>single-threading</w:t>
+      </w:r>
+      <w:r>
+        <w:rPr>
+          <w:rFonts w:ascii="微軟正黑體" w:eastAsia="微軟正黑體" w:hAnsi="微軟正黑體"/>
+        </w:rPr>
+        <w:t xml:space="preserve"> to multi-threading</w:t>
+      </w:r>
+      <w:r>
+        <w:rPr>
+          <w:rFonts w:ascii="微軟正黑體" w:eastAsia="微軟正黑體" w:hAnsi="微軟正黑體"/>
+        </w:rPr>
+        <w:t xml:space="preserve"> in large </w:t>
+      </w:r>
+      <w:r>
+        <w:rPr>
+          <w:rFonts w:ascii="微軟正黑體" w:eastAsia="微軟正黑體" w:hAnsi="微軟正黑體"/>
+        </w:rPr>
+        <w:t>test cases</w:t>
+      </w:r>
+      <w:r>
+        <w:rPr>
+          <w:rFonts w:ascii="微軟正黑體" w:eastAsia="微軟正黑體" w:hAnsi="微軟正黑體"/>
+        </w:rPr>
+        <w:t>, 4-thread tests</w:t>
+      </w:r>
+      <w:r>
+        <w:rPr>
+          <w:rFonts w:ascii="微軟正黑體" w:eastAsia="微軟正黑體" w:hAnsi="微軟正黑體"/>
+        </w:rPr>
+        <w:t xml:space="preserve"> is roughly three times faster than single-thread.</w:t>
+      </w:r>
+      <w:r>
+        <w:rPr>
+          <w:rFonts w:ascii="微軟正黑體" w:eastAsia="微軟正黑體" w:hAnsi="微軟正黑體"/>
+        </w:rPr>
+        <w:t xml:space="preserve"> </w:t>
+      </w:r>
+      <w:r>
+        <w:rPr>
+          <w:rFonts w:ascii="微軟正黑體" w:eastAsia="微軟正黑體" w:hAnsi="微軟正黑體"/>
+        </w:rPr>
+        <w:t>W</w:t>
+      </w:r>
+      <w:r>
+        <w:rPr>
+          <w:rFonts w:ascii="微軟正黑體" w:eastAsia="微軟正黑體" w:hAnsi="微軟正黑體"/>
+        </w:rPr>
+        <w:t>e can</w:t>
+      </w:r>
+      <w:r>
+        <w:rPr>
+          <w:rFonts w:ascii="微軟正黑體" w:eastAsia="微軟正黑體" w:hAnsi="微軟正黑體"/>
+        </w:rPr>
+        <w:t xml:space="preserve"> also</w:t>
+      </w:r>
+      <w:r>
+        <w:rPr>
+          <w:rFonts w:ascii="微軟正黑體" w:eastAsia="微軟正黑體" w:hAnsi="微軟正黑體"/>
+        </w:rPr>
+        <w:t xml:space="preserve"> see that user time increases drastically when all </w:t>
+      </w:r>
+      <w:r>
+        <w:rPr>
+          <w:rFonts w:ascii="微軟正黑體" w:eastAsia="微軟正黑體" w:hAnsi="微軟正黑體"/>
+        </w:rPr>
+        <w:t>eight</w:t>
+      </w:r>
+      <w:r>
+        <w:rPr>
+          <w:rFonts w:ascii="微軟正黑體" w:eastAsia="微軟正黑體" w:hAnsi="微軟正黑體"/>
+        </w:rPr>
+        <w:t xml:space="preserve"> threads are busy, but the performance is not as good as that of 4-threads.</w:t>
+      </w:r>
+      <w:r>
+        <w:rPr>
+          <w:rFonts w:ascii="微軟正黑體" w:eastAsia="微軟正黑體" w:hAnsi="微軟正黑體"/>
+        </w:rPr>
+        <w:t xml:space="preserve"> Furthermore, </w:t>
+      </w:r>
+      <w:r>
+        <w:rPr>
+          <w:rFonts w:ascii="微軟正黑體" w:eastAsia="微軟正黑體" w:hAnsi="微軟正黑體"/>
+        </w:rPr>
+        <w:t xml:space="preserve">it takes more calculating resources </w:t>
+      </w:r>
+      <w:r>
+        <w:rPr>
+          <w:rFonts w:ascii="微軟正黑體" w:eastAsia="微軟正黑體" w:hAnsi="微軟正黑體"/>
+        </w:rPr>
+        <w:t>to finish the same job when multithreading, especi</w:t>
+      </w:r>
+      <w:r>
+        <w:rPr>
+          <w:rFonts w:ascii="微軟正黑體" w:eastAsia="微軟正黑體" w:hAnsi="微軟正黑體"/>
+        </w:rPr>
+        <w:t>ally when Intel HT is enabled.</w:t>
+      </w:r>
+    </w:p>
+    <w:p>
+      <w:pPr>
+        <w:spacing w:line="360" w:lineRule="exact"/>
+        <w:jc w:val="both"/>
+        <w:rPr>
+          <w:rFonts w:ascii="微軟正黑體" w:eastAsia="微軟正黑體" w:hAnsi="微軟正黑體"/>
+        </w:rPr>
+      </w:pPr>
+    </w:p>
+    <w:p>
+      <w:pPr>
+        <w:jc w:val="both"/>
+        <w:rPr>
+          <w:rFonts w:ascii="微軟正黑體" w:eastAsia="微軟正黑體" w:hAnsi="微軟正黑體"/>
+          <w:b/>
+          <w:sz w:val="28"/>
+        </w:rPr>
+      </w:pPr>
+      <w:r>
+        <w:rPr>
+          <w:rFonts w:ascii="微軟正黑體" w:eastAsia="微軟正黑體" w:hAnsi="微軟正黑體"/>
+          <w:b/>
+          <w:sz w:val="28"/>
+        </w:rPr>
+        <w:t>Conclusion</w:t>
+      </w:r>
+      <w:r>
+        <w:rPr>
+          <w:rFonts w:ascii="微軟正黑體" w:eastAsia="微軟正黑體" w:hAnsi="微軟正黑體"/>
+          <w:b/>
+          <w:sz w:val="28"/>
+        </w:rPr>
+        <w:t xml:space="preserve"> and Impression</w:t>
       </w:r>
     </w:p>
     <w:p>
@@ -5608,33 +5594,75 @@
       </w:pPr>
       <w:r>
         <w:rPr>
-          <w:rFonts w:ascii="微軟正黑體" w:eastAsia="微軟正黑體" w:hAnsi="微軟正黑體"/>
-        </w:rPr>
-        <w:t xml:space="preserve">On the other hand, </w:t>
-      </w:r>
-      <w:r>
-        <w:rPr>
-          <w:rFonts w:ascii="微軟正黑體" w:eastAsia="微軟正黑體" w:hAnsi="微軟正黑體"/>
-        </w:rPr>
-        <w:t xml:space="preserve">although the use of multi-core CPUs and multi-threading </w:t>
-      </w:r>
-      <w:r>
-        <w:rPr>
-          <w:rFonts w:ascii="微軟正黑體" w:eastAsia="微軟正黑體" w:hAnsi="微軟正黑體"/>
-        </w:rPr>
-        <w:t>seems increases the speed of programs, we should be aware of if it is an illusion</w:t>
-      </w:r>
-      <w:r>
-        <w:rPr>
-          <w:rFonts w:ascii="微軟正黑體" w:eastAsia="微軟正黑體" w:hAnsi="微軟正黑體"/>
-        </w:rPr>
-        <w:t xml:space="preserve"> of consuming more calculating resources</w:t>
-      </w:r>
-      <w:r>
-        <w:rPr>
-          <w:rFonts w:ascii="微軟正黑體" w:eastAsia="微軟正黑體" w:hAnsi="微軟正黑體"/>
-        </w:rPr>
-        <w:t>.</w:t>
+          <w:rFonts w:ascii="微軟正黑體" w:eastAsia="微軟正黑體" w:hAnsi="微軟正黑體" w:hint="eastAsia"/>
+        </w:rPr>
+        <w:t>There</w:t>
+      </w:r>
+      <w:r>
+        <w:rPr>
+          <w:rFonts w:ascii="微軟正黑體" w:eastAsia="微軟正黑體" w:hAnsi="微軟正黑體"/>
+        </w:rPr>
+        <w:t xml:space="preserve"> are </w:t>
+      </w:r>
+      <w:r>
+        <w:rPr>
+          <w:rFonts w:ascii="微軟正黑體" w:eastAsia="微軟正黑體" w:hAnsi="微軟正黑體"/>
+        </w:rPr>
+        <w:t xml:space="preserve">so </w:t>
+      </w:r>
+      <w:r>
+        <w:rPr>
+          <w:rFonts w:ascii="微軟正黑體" w:eastAsia="微軟正黑體" w:hAnsi="微軟正黑體"/>
+        </w:rPr>
+        <w:t>many</w:t>
+      </w:r>
+      <w:r>
+        <w:rPr>
+          <w:rFonts w:ascii="微軟正黑體" w:eastAsia="微軟正黑體" w:hAnsi="微軟正黑體"/>
+        </w:rPr>
+        <w:t xml:space="preserve"> (optimized) libraries on the Internet for us to</w:t>
+      </w:r>
+      <w:r>
+        <w:rPr>
+          <w:rFonts w:ascii="微軟正黑體" w:eastAsia="微軟正黑體" w:hAnsi="微軟正黑體"/>
+        </w:rPr>
+        <w:t xml:space="preserve"> use, </w:t>
+      </w:r>
+      <w:r>
+        <w:rPr>
+          <w:rFonts w:ascii="微軟正黑體" w:eastAsia="微軟正黑體" w:hAnsi="微軟正黑體"/>
+        </w:rPr>
+        <w:t>why</w:t>
+      </w:r>
+      <w:r>
+        <w:rPr>
+          <w:rFonts w:ascii="微軟正黑體" w:eastAsia="微軟正黑體" w:hAnsi="微軟正黑體"/>
+        </w:rPr>
+        <w:t xml:space="preserve"> bother</w:t>
+      </w:r>
+      <w:r>
+        <w:rPr>
+          <w:rFonts w:ascii="微軟正黑體" w:eastAsia="微軟正黑體" w:hAnsi="微軟正黑體"/>
+        </w:rPr>
+        <w:t xml:space="preserve"> reinventing the (square) wheel? </w:t>
+      </w:r>
+      <w:r>
+        <w:rPr>
+          <w:rFonts w:ascii="微軟正黑體" w:eastAsia="微軟正黑體" w:hAnsi="微軟正黑體"/>
+        </w:rPr>
+        <w:t xml:space="preserve">I </w:t>
+      </w:r>
+      <w:r>
+        <w:rPr>
+          <w:rFonts w:ascii="微軟正黑體" w:eastAsia="微軟正黑體" w:hAnsi="微軟正黑體"/>
+        </w:rPr>
+        <w:t xml:space="preserve">personally love this idea since I have been finding some libraries useful. </w:t>
+      </w:r>
+      <w:r>
+        <w:rPr>
+          <w:rFonts w:ascii="微軟正黑體" w:eastAsia="微軟正黑體" w:hAnsi="微軟正黑體"/>
+        </w:rPr>
+        <w:t>More than this, libraries not only bring up convenience accesses to some functions, but also enhances program efficiency.</w:t>
       </w:r>
     </w:p>
     <w:p>
@@ -5643,7 +5671,67 @@
         <w:ind w:firstLineChars="200" w:firstLine="480"/>
         <w:jc w:val="both"/>
         <w:rPr>
-          <w:rFonts w:ascii="微軟正黑體" w:eastAsia="微軟正黑體" w:hAnsi="微軟正黑體" w:hint="eastAsia"/>
+          <w:rFonts w:ascii="微軟正黑體" w:eastAsia="微軟正黑體" w:hAnsi="微軟正黑體"/>
+        </w:rPr>
+      </w:pPr>
+    </w:p>
+    <w:p>
+      <w:pPr>
+        <w:spacing w:line="360" w:lineRule="exact"/>
+        <w:ind w:firstLineChars="200" w:firstLine="480"/>
+        <w:jc w:val="both"/>
+        <w:rPr>
+          <w:rFonts w:ascii="微軟正黑體" w:eastAsia="微軟正黑體" w:hAnsi="微軟正黑體"/>
+        </w:rPr>
+      </w:pPr>
+      <w:r>
+        <w:rPr>
+          <w:rFonts w:ascii="微軟正黑體" w:eastAsia="微軟正黑體" w:hAnsi="微軟正黑體"/>
+        </w:rPr>
+        <w:t xml:space="preserve">On the other hand, </w:t>
+      </w:r>
+      <w:r>
+        <w:rPr>
+          <w:rFonts w:ascii="微軟正黑體" w:eastAsia="微軟正黑體" w:hAnsi="微軟正黑體"/>
+        </w:rPr>
+        <w:t xml:space="preserve">although the use of multi-core CPUs and multi-threading </w:t>
+      </w:r>
+      <w:r>
+        <w:rPr>
+          <w:rFonts w:ascii="微軟正黑體" w:eastAsia="微軟正黑體" w:hAnsi="微軟正黑體"/>
+        </w:rPr>
+        <w:t>seems increases the speed of programs, we should be aware of if it is an illusion</w:t>
+      </w:r>
+      <w:r>
+        <w:rPr>
+          <w:rFonts w:ascii="微軟正黑體" w:eastAsia="微軟正黑體" w:hAnsi="微軟正黑體"/>
+        </w:rPr>
+        <w:t xml:space="preserve"> of consuming more calculating resources</w:t>
+      </w:r>
+      <w:r>
+        <w:rPr>
+          <w:rFonts w:ascii="微軟正黑體" w:eastAsia="微軟正黑體" w:hAnsi="微軟正黑體"/>
+        </w:rPr>
+        <w:t>.</w:t>
+      </w:r>
+    </w:p>
+    <w:p>
+      <w:pPr>
+        <w:spacing w:line="360" w:lineRule="exact"/>
+        <w:ind w:firstLineChars="200" w:firstLine="480"/>
+        <w:jc w:val="both"/>
+        <w:rPr>
+          <w:rFonts w:ascii="微軟正黑體" w:eastAsia="微軟正黑體" w:hAnsi="微軟正黑體"/>
+        </w:rPr>
+      </w:pPr>
+    </w:p>
+    <w:p>
+      <w:pPr>
+        <w:spacing w:line="360" w:lineRule="exact"/>
+        <w:ind w:firstLineChars="200" w:firstLine="480"/>
+        <w:jc w:val="both"/>
+        <w:rPr>
+          <w:rFonts w:ascii="微軟正黑體" w:eastAsia="微軟正黑體" w:hAnsi="微軟正黑體"/>
         </w:rPr>
       </w:pPr>
       <w:r>
@@ -5686,21 +5774,7 @@
         <w:rPr>
           <w:rFonts w:ascii="微軟正黑體" w:eastAsia="微軟正黑體" w:hAnsi="微軟正黑體"/>
         </w:rPr>
-        <w:t xml:space="preserve"> This is the case when we use eight threads in </w:t>
-      </w:r>
-      <w:proofErr w:type="spellStart"/>
-      <w:r>
-        <w:rPr>
-          <w:rFonts w:ascii="微軟正黑體" w:eastAsia="微軟正黑體" w:hAnsi="微軟正黑體"/>
-        </w:rPr>
-        <w:t>OpenBLAS</w:t>
-      </w:r>
-      <w:proofErr w:type="spellEnd"/>
-      <w:r>
-        <w:rPr>
-          <w:rFonts w:ascii="微軟正黑體" w:eastAsia="微軟正黑體" w:hAnsi="微軟正黑體"/>
-        </w:rPr>
-        <w:t xml:space="preserve"> tests.</w:t>
+        <w:t xml:space="preserve"> This is the case when we use eight threads in OpenBLAS tests.</w:t>
       </w:r>
     </w:p>
     <w:sectPr>
@@ -5711,6 +5785,44 @@
     </w:sectPr>
   </w:body>
 </w:document>
+</file>
+
+<file path=word/endnotes.xml><?xml version="1.0" encoding="utf-8"?>
+<w:endnotes xmlns:wpc="http://schemas.microsoft.com/office/word/2010/wordprocessingCanvas" xmlns:cx="http://schemas.microsoft.com/office/drawing/2014/chartex" xmlns:cx1="http://schemas.microsoft.com/office/drawing/2015/9/8/chartex" xmlns:mc="http://schemas.openxmlformats.org/markup-compatibility/2006" xmlns:o="urn:schemas-microsoft-com:office:office" xmlns:r="http://schemas.openxmlformats.org/officeDocument/2006/relationships" xmlns:m="http://schemas.openxmlformats.org/officeDocument/2006/math" xmlns:v="urn:schemas-microsoft-com:vml" xmlns:wp14="http://schemas.microsoft.com/office/word/2010/wordprocessingDrawing" xmlns:wp="http://schemas.openxmlformats.org/drawingml/2006/wordprocessingDrawing" xmlns:w10="urn:schemas-microsoft-com:office:word" xmlns:w="http://schemas.openxmlformats.org/wordprocessingml/2006/main" xmlns:w14="http://schemas.microsoft.com/office/word/2010/wordml" xmlns:w15="http://schemas.microsoft.com/office/word/2012/wordml" xmlns:w16se="http://schemas.microsoft.com/office/word/2015/wordml/symex" xmlns:wpg="http://schemas.microsoft.com/office/word/2010/wordprocessingGroup" xmlns:wpi="http://schemas.microsoft.com/office/word/2010/wordprocessingInk" xmlns:wne="http://schemas.microsoft.com/office/word/2006/wordml" xmlns:wps="http://schemas.microsoft.com/office/word/2010/wordprocessingShape" mc:Ignorable="w14 w15 w16se wp14">
+  <w:endnote w:type="separator" w:id="-1">
+    <w:p>
+      <w:r>
+        <w:separator/>
+      </w:r>
+    </w:p>
+  </w:endnote>
+  <w:endnote w:type="continuationSeparator" w:id="0">
+    <w:p>
+      <w:r>
+        <w:continuationSeparator/>
+      </w:r>
+    </w:p>
+  </w:endnote>
+</w:endnotes>
+</file>
+
+<file path=word/footnotes.xml><?xml version="1.0" encoding="utf-8"?>
+<w:footnotes xmlns:wpc="http://schemas.microsoft.com/office/word/2010/wordprocessingCanvas" xmlns:cx="http://schemas.microsoft.com/office/drawing/2014/chartex" xmlns:cx1="http://schemas.microsoft.com/office/drawing/2015/9/8/chartex" xmlns:mc="http://schemas.openxmlformats.org/markup-compatibility/2006" xmlns:o="urn:schemas-microsoft-com:office:office" xmlns:r="http://schemas.openxmlformats.org/officeDocument/2006/relationships" xmlns:m="http://schemas.openxmlformats.org/officeDocument/2006/math" xmlns:v="urn:schemas-microsoft-com:vml" xmlns:wp14="http://schemas.microsoft.com/office/word/2010/wordprocessingDrawing" xmlns:wp="http://schemas.openxmlformats.org/drawingml/2006/wordprocessingDrawing" xmlns:w10="urn:schemas-microsoft-com:office:word" xmlns:w="http://schemas.openxmlformats.org/wordprocessingml/2006/main" xmlns:w14="http://schemas.microsoft.com/office/word/2010/wordml" xmlns:w15="http://schemas.microsoft.com/office/word/2012/wordml" xmlns:w16se="http://schemas.microsoft.com/office/word/2015/wordml/symex" xmlns:wpg="http://schemas.microsoft.com/office/word/2010/wordprocessingGroup" xmlns:wpi="http://schemas.microsoft.com/office/word/2010/wordprocessingInk" xmlns:wne="http://schemas.microsoft.com/office/word/2006/wordml" xmlns:wps="http://schemas.microsoft.com/office/word/2010/wordprocessingShape" mc:Ignorable="w14 w15 w16se wp14">
+  <w:footnote w:type="separator" w:id="-1">
+    <w:p>
+      <w:r>
+        <w:separator/>
+      </w:r>
+    </w:p>
+  </w:footnote>
+  <w:footnote w:type="continuationSeparator" w:id="0">
+    <w:p>
+      <w:r>
+        <w:continuationSeparator/>
+      </w:r>
+    </w:p>
+  </w:footnote>
+</w:footnotes>
 </file>
 
 <file path=word/numbering.xml><?xml version="1.0" encoding="utf-8"?>
@@ -6751,6 +6863,66 @@
       <w:color w:val="808080"/>
     </w:rPr>
   </w:style>
+  <w:style w:type="paragraph" w:styleId="a6">
+    <w:name w:val="header"/>
+    <w:basedOn w:val="a"/>
+    <w:link w:val="a7"/>
+    <w:uiPriority w:val="99"/>
+    <w:unhideWhenUsed/>
+    <w:rsid w:val="00CA65C4"/>
+    <w:pPr>
+      <w:tabs>
+        <w:tab w:val="center" w:pos="4153"/>
+        <w:tab w:val="right" w:pos="8306"/>
+      </w:tabs>
+      <w:snapToGrid w:val="0"/>
+    </w:pPr>
+    <w:rPr>
+      <w:sz w:val="20"/>
+      <w:szCs w:val="20"/>
+    </w:rPr>
+  </w:style>
+  <w:style w:type="character" w:customStyle="1" w:styleId="a7">
+    <w:name w:val="頁首 字元"/>
+    <w:basedOn w:val="a0"/>
+    <w:link w:val="a6"/>
+    <w:uiPriority w:val="99"/>
+    <w:rsid w:val="00CA65C4"/>
+    <w:rPr>
+      <w:sz w:val="20"/>
+      <w:szCs w:val="20"/>
+    </w:rPr>
+  </w:style>
+  <w:style w:type="paragraph" w:styleId="a8">
+    <w:name w:val="footer"/>
+    <w:basedOn w:val="a"/>
+    <w:link w:val="a9"/>
+    <w:uiPriority w:val="99"/>
+    <w:unhideWhenUsed/>
+    <w:rsid w:val="00CA65C4"/>
+    <w:pPr>
+      <w:tabs>
+        <w:tab w:val="center" w:pos="4153"/>
+        <w:tab w:val="right" w:pos="8306"/>
+      </w:tabs>
+      <w:snapToGrid w:val="0"/>
+    </w:pPr>
+    <w:rPr>
+      <w:sz w:val="20"/>
+      <w:szCs w:val="20"/>
+    </w:rPr>
+  </w:style>
+  <w:style w:type="character" w:customStyle="1" w:styleId="a9">
+    <w:name w:val="頁尾 字元"/>
+    <w:basedOn w:val="a0"/>
+    <w:link w:val="a8"/>
+    <w:uiPriority w:val="99"/>
+    <w:rsid w:val="00CA65C4"/>
+    <w:rPr>
+      <w:sz w:val="20"/>
+      <w:szCs w:val="20"/>
+    </w:rPr>
+  </w:style>
 </w:styles>
 </file>
 

</xml_diff>